<commit_message>
update URL and use pip install -U
</commit_message>
<xml_diff>
--- a/ReadMePython.docx
+++ b/ReadMePython.docx
@@ -1,6 +1,6 @@
 
 <file path=word/document.xml><?xml version="1.0" encoding="utf-8"?>
-<w:document xmlns:wpc="http://schemas.microsoft.com/office/word/2010/wordprocessingCanvas" xmlns:mc="http://schemas.openxmlformats.org/markup-compatibility/2006" xmlns:o="urn:schemas-microsoft-com:office:office" xmlns:r="http://schemas.openxmlformats.org/officeDocument/2006/relationships" xmlns:m="http://schemas.openxmlformats.org/officeDocument/2006/math" xmlns:v="urn:schemas-microsoft-com:vml" xmlns:wp14="http://schemas.microsoft.com/office/word/2010/wordprocessingDrawing" xmlns:wp="http://schemas.openxmlformats.org/drawingml/2006/wordprocessingDrawing" xmlns:w10="urn:schemas-microsoft-com:office:word" xmlns:w="http://schemas.openxmlformats.org/wordprocessingml/2006/main" xmlns:w14="http://schemas.microsoft.com/office/word/2010/wordml" xmlns:wpg="http://schemas.microsoft.com/office/word/2010/wordprocessingGroup" xmlns:wpi="http://schemas.microsoft.com/office/word/2010/wordprocessingInk" xmlns:wne="http://schemas.microsoft.com/office/word/2006/wordml" xmlns:wps="http://schemas.microsoft.com/office/word/2010/wordprocessingShape" mc:Ignorable="w14 wp14">
+<w:document xmlns:ve="http://schemas.openxmlformats.org/markup-compatibility/2006" xmlns:o="urn:schemas-microsoft-com:office:office" xmlns:r="http://schemas.openxmlformats.org/officeDocument/2006/relationships" xmlns:m="http://schemas.openxmlformats.org/officeDocument/2006/math" xmlns:v="urn:schemas-microsoft-com:vml" xmlns:wp="http://schemas.openxmlformats.org/drawingml/2006/wordprocessingDrawing" xmlns:w10="urn:schemas-microsoft-com:office:word" xmlns:w="http://schemas.openxmlformats.org/wordprocessingml/2006/main" xmlns:wne="http://schemas.microsoft.com/office/word/2006/wordml">
   <w:body>
     <w:p>
       <w:pPr>
@@ -96,18 +96,12 @@
         </w:rPr>
         <w:t xml:space="preserve"> 64 bit Version (e.g. from </w:t>
       </w:r>
-      <w:hyperlink r:id="rId6" w:history="1">
-        <w:r>
-          <w:rPr>
-            <w:rStyle w:val="Hyperlink"/>
-            <w:rFonts w:ascii="Arial" w:hAnsi="Arial" w:cs="Arial"/>
-            <w:sz w:val="24"/>
-            <w:szCs w:val="24"/>
-            <w:lang w:val="en-US"/>
-          </w:rPr>
-          <w:t>http://sourceforge.net/projects/winpython/files/WinPython_3.4/3.4.2.4/</w:t>
-        </w:r>
-      </w:hyperlink>
+      <w:r>
+        <w:rPr>
+          <w:lang w:val="en-US"/>
+        </w:rPr>
+        <w:t>https://winpython.github.io/</w:t>
+      </w:r>
       <w:r>
         <w:rPr>
           <w:rFonts w:ascii="Arial" w:hAnsi="Arial" w:cs="Arial"/>
@@ -232,7 +226,25 @@
           <w:szCs w:val="24"/>
           <w:lang w:val="en-US"/>
         </w:rPr>
-        <w:t xml:space="preserve"> (you will find this in the installing folder e.g. C:\WinPython-64bit-3.4.2.4)</w:t>
+        <w:t xml:space="preserve"> (you</w:t>
+      </w:r>
+      <w:r>
+        <w:rPr>
+          <w:rFonts w:ascii="Arial" w:hAnsi="Arial" w:cs="Arial"/>
+          <w:sz w:val="24"/>
+          <w:szCs w:val="24"/>
+          <w:lang w:val="en-US"/>
+        </w:rPr>
+        <w:t xml:space="preserve"> will find this in the installation</w:t>
+      </w:r>
+      <w:r>
+        <w:rPr>
+          <w:rFonts w:ascii="Arial" w:hAnsi="Arial" w:cs="Arial"/>
+          <w:sz w:val="24"/>
+          <w:szCs w:val="24"/>
+          <w:lang w:val="en-US"/>
+        </w:rPr>
+        <w:t xml:space="preserve"> folder e.g. C:\WinPython-64bit-3.4.2.4)</w:t>
       </w:r>
     </w:p>
     <w:p>
@@ -268,6 +280,16 @@
         </w:rPr>
         <w:t xml:space="preserve">“pip install </w:t>
       </w:r>
+      <w:r>
+        <w:rPr>
+          <w:rFonts w:ascii="Arial" w:hAnsi="Arial" w:cs="Arial"/>
+          <w:b/>
+          <w:sz w:val="24"/>
+          <w:szCs w:val="24"/>
+          <w:lang w:val="en-US"/>
+        </w:rPr>
+        <w:t xml:space="preserve">-U </w:t>
+      </w:r>
       <w:proofErr w:type="spellStart"/>
       <w:r>
         <w:rPr>
@@ -289,21 +311,21 @@
           <w:lang w:val="en-US"/>
         </w:rPr>
         <w:t>”</w:t>
+      </w:r>
+      <w:r>
+        <w:rPr>
+          <w:noProof/>
+          <w:lang w:val="en-US" w:eastAsia="de-DE"/>
+        </w:rPr>
+        <w:t xml:space="preserve"> </w:t>
       </w:r>
       <w:r>
         <w:rPr>
           <w:noProof/>
           <w:lang w:eastAsia="de-DE"/>
         </w:rPr>
-        <w:t xml:space="preserve"> </w:t>
-      </w:r>
-      <w:r>
-        <w:rPr>
-          <w:noProof/>
-          <w:lang w:eastAsia="de-DE"/>
-        </w:rPr>
         <w:drawing>
-          <wp:inline distT="0" distB="0" distL="0" distR="0" wp14:anchorId="4B942CA1" wp14:editId="035FF2BC">
+          <wp:inline distT="0" distB="0" distL="0" distR="0">
             <wp:extent cx="4772025" cy="161925"/>
             <wp:effectExtent l="0" t="0" r="9525" b="9525"/>
             <wp:docPr id="1" name="Grafik 1"/>
@@ -318,7 +340,7 @@
                     <pic:cNvPicPr/>
                   </pic:nvPicPr>
                   <pic:blipFill>
-                    <a:blip r:embed="rId7"/>
+                    <a:blip r:embed="rId5" cstate="print"/>
                     <a:stretch>
                       <a:fillRect/>
                     </a:stretch>
@@ -417,7 +439,7 @@
           <w:lang w:eastAsia="de-DE"/>
         </w:rPr>
         <w:drawing>
-          <wp:inline distT="0" distB="0" distL="0" distR="0" wp14:anchorId="77A052C9" wp14:editId="5C94E76C">
+          <wp:inline distT="0" distB="0" distL="0" distR="0">
             <wp:extent cx="4305300" cy="133350"/>
             <wp:effectExtent l="0" t="0" r="0" b="0"/>
             <wp:docPr id="4" name="Grafik 4"/>
@@ -432,7 +454,7 @@
                     <pic:cNvPicPr/>
                   </pic:nvPicPr>
                   <pic:blipFill>
-                    <a:blip r:embed="rId8"/>
+                    <a:blip r:embed="rId6" cstate="print"/>
                     <a:stretch>
                       <a:fillRect/>
                     </a:stretch>
@@ -503,7 +525,7 @@
           <w:lang w:eastAsia="de-DE"/>
         </w:rPr>
         <w:drawing>
-          <wp:inline distT="0" distB="0" distL="0" distR="0" wp14:anchorId="20BCB93B" wp14:editId="031AC7DB">
+          <wp:inline distT="0" distB="0" distL="0" distR="0">
             <wp:extent cx="4019550" cy="485775"/>
             <wp:effectExtent l="0" t="0" r="0" b="9525"/>
             <wp:docPr id="2" name="Grafik 2"/>
@@ -518,7 +540,7 @@
                     <pic:cNvPicPr/>
                   </pic:nvPicPr>
                   <pic:blipFill>
-                    <a:blip r:embed="rId9"/>
+                    <a:blip r:embed="rId7" cstate="print"/>
                     <a:stretch>
                       <a:fillRect/>
                     </a:stretch>
@@ -599,7 +621,7 @@
           <w:lang w:eastAsia="de-DE"/>
         </w:rPr>
         <w:drawing>
-          <wp:inline distT="0" distB="0" distL="0" distR="0" wp14:anchorId="56C1ECF8" wp14:editId="68ACB750">
+          <wp:inline distT="0" distB="0" distL="0" distR="0">
             <wp:extent cx="3507970" cy="2310427"/>
             <wp:effectExtent l="0" t="0" r="0" b="0"/>
             <wp:docPr id="3" name="Grafik 3"/>
@@ -614,7 +636,7 @@
                     <pic:cNvPicPr/>
                   </pic:nvPicPr>
                   <pic:blipFill>
-                    <a:blip r:embed="rId10"/>
+                    <a:blip r:embed="rId8" cstate="print"/>
                     <a:stretch>
                       <a:fillRect/>
                     </a:stretch>
@@ -710,7 +732,7 @@
 </file>
 
 <file path=word/numbering.xml><?xml version="1.0" encoding="utf-8"?>
-<w:numbering xmlns:wpc="http://schemas.microsoft.com/office/word/2010/wordprocessingCanvas" xmlns:mc="http://schemas.openxmlformats.org/markup-compatibility/2006" xmlns:o="urn:schemas-microsoft-com:office:office" xmlns:r="http://schemas.openxmlformats.org/officeDocument/2006/relationships" xmlns:m="http://schemas.openxmlformats.org/officeDocument/2006/math" xmlns:v="urn:schemas-microsoft-com:vml" xmlns:wp14="http://schemas.microsoft.com/office/word/2010/wordprocessingDrawing" xmlns:wp="http://schemas.openxmlformats.org/drawingml/2006/wordprocessingDrawing" xmlns:w10="urn:schemas-microsoft-com:office:word" xmlns:w="http://schemas.openxmlformats.org/wordprocessingml/2006/main" xmlns:w14="http://schemas.microsoft.com/office/word/2010/wordml" xmlns:wpg="http://schemas.microsoft.com/office/word/2010/wordprocessingGroup" xmlns:wpi="http://schemas.microsoft.com/office/word/2010/wordprocessingInk" xmlns:wne="http://schemas.microsoft.com/office/word/2006/wordml" xmlns:wps="http://schemas.microsoft.com/office/word/2010/wordprocessingShape" mc:Ignorable="w14 wp14">
+<w:numbering xmlns:ve="http://schemas.openxmlformats.org/markup-compatibility/2006" xmlns:o="urn:schemas-microsoft-com:office:office" xmlns:r="http://schemas.openxmlformats.org/officeDocument/2006/relationships" xmlns:m="http://schemas.openxmlformats.org/officeDocument/2006/math" xmlns:v="urn:schemas-microsoft-com:vml" xmlns:wp="http://schemas.openxmlformats.org/drawingml/2006/wordprocessingDrawing" xmlns:w10="urn:schemas-microsoft-com:office:word" xmlns:w="http://schemas.openxmlformats.org/wordprocessingml/2006/main" xmlns:wne="http://schemas.microsoft.com/office/word/2006/wordml">
   <w:abstractNum w:abstractNumId="0">
     <w:nsid w:val="1FA35A9C"/>
     <w:multiLevelType w:val="hybridMultilevel"/>
@@ -804,7 +826,7 @@
 </file>
 
 <file path=word/styles.xml><?xml version="1.0" encoding="utf-8"?>
-<w:styles xmlns:mc="http://schemas.openxmlformats.org/markup-compatibility/2006" xmlns:r="http://schemas.openxmlformats.org/officeDocument/2006/relationships" xmlns:w="http://schemas.openxmlformats.org/wordprocessingml/2006/main" xmlns:w14="http://schemas.microsoft.com/office/word/2010/wordml" mc:Ignorable="w14">
+<w:styles xmlns:r="http://schemas.openxmlformats.org/officeDocument/2006/relationships" xmlns:w="http://schemas.openxmlformats.org/wordprocessingml/2006/main">
   <w:docDefaults>
     <w:rPrDefault>
       <w:rPr>
@@ -962,6 +984,7 @@
   <w:style w:type="paragraph" w:default="1" w:styleId="Standard">
     <w:name w:val="Normal"/>
     <w:qFormat/>
+    <w:rsid w:val="007611D1"/>
   </w:style>
   <w:style w:type="character" w:default="1" w:styleId="Absatz-Standardschriftart">
     <w:name w:val="Default Paragraph Font"/>
@@ -974,6 +997,7 @@
     <w:uiPriority w:val="99"/>
     <w:semiHidden/>
     <w:unhideWhenUsed/>
+    <w:qFormat/>
     <w:tblPr>
       <w:tblInd w:w="0" w:type="dxa"/>
       <w:tblCellMar>
@@ -1040,6 +1064,18 @@
       <w:rFonts w:ascii="Tahoma" w:hAnsi="Tahoma" w:cs="Tahoma"/>
       <w:sz w:val="16"/>
       <w:szCs w:val="16"/>
+    </w:rPr>
+  </w:style>
+  <w:style w:type="character" w:styleId="BesuchterHyperlink">
+    <w:name w:val="FollowedHyperlink"/>
+    <w:basedOn w:val="Absatz-Standardschriftart"/>
+    <w:uiPriority w:val="99"/>
+    <w:semiHidden/>
+    <w:unhideWhenUsed/>
+    <w:rsid w:val="00373882"/>
+    <w:rPr>
+      <w:color w:val="800080" w:themeColor="followedHyperlink"/>
+      <w:u w:val="single"/>
     </w:rPr>
   </w:style>
 </w:styles>

</xml_diff>